<commit_message>
Multiple changes (Lea feedback)
</commit_message>
<xml_diff>
--- a/template.docx
+++ b/template.docx
@@ -7,6 +7,7 @@
         <w:rPr>
           <w:b w:val="0"/>
           <w:bCs w:val="0"/>
+          <w:noProof w:val="0"/>
           <w:sz w:val="20"/>
           <w:szCs w:val="20"/>
         </w:rPr>
@@ -26,6 +27,17 @@
         <w:p>
           <w:pPr>
             <w:pStyle w:val="TOC1"/>
+            <w:rPr>
+              <w:rFonts w:asciiTheme="minorHAnsi" w:eastAsiaTheme="minorEastAsia" w:hAnsiTheme="minorHAnsi" w:cstheme="minorBidi"/>
+              <w:b w:val="0"/>
+              <w:bCs w:val="0"/>
+              <w:color w:val="auto"/>
+              <w:kern w:val="2"/>
+              <w:sz w:val="24"/>
+              <w:szCs w:val="24"/>
+              <w:lang w:val="en-GB" w:eastAsia="en-GB"/>
+              <w14:ligatures w14:val="standardContextual"/>
+            </w:rPr>
           </w:pPr>
           <w:r>
             <w:fldChar w:fldCharType="begin"/>
@@ -36,19 +48,54 @@
           <w:r>
             <w:fldChar w:fldCharType="separate"/>
           </w:r>
-          <w:hyperlink w:anchor="_Toc197362621" w:history="1">
-            <w:r>
+          <w:hyperlink w:anchor="_Toc199954578" w:history="1">
+            <w:r>
+              <w:rPr>
+                <w:rStyle w:val="Hyperlink"/>
+                <w:lang w:val="en-GB" w:eastAsia="en-GB"/>
+              </w:rPr>
+              <w:t>1.</w:t>
+            </w:r>
+            <w:r>
+              <w:rPr>
+                <w:rFonts w:asciiTheme="minorHAnsi" w:eastAsiaTheme="minorEastAsia" w:hAnsiTheme="minorHAnsi" w:cstheme="minorBidi"/>
+                <w:b w:val="0"/>
+                <w:bCs w:val="0"/>
+                <w:color w:val="auto"/>
+                <w:kern w:val="2"/>
+                <w:sz w:val="24"/>
+                <w:szCs w:val="24"/>
+                <w:lang w:val="en-GB" w:eastAsia="en-GB"/>
+                <w14:ligatures w14:val="standardContextual"/>
+              </w:rPr>
+              <w:tab/>
+            </w:r>
+            <w:r>
+              <w:rPr>
+                <w:rStyle w:val="Hyperlink"/>
+                <w:i/>
+                <w:iCs/>
+              </w:rPr>
               <w:t>1</w:t>
             </w:r>
             <w:r>
+              <w:rPr>
+                <w:rStyle w:val="Hyperlink"/>
+                <w:lang w:val="en-GB" w:eastAsia="en-GB"/>
+              </w:rPr>
+              <w:t xml:space="preserve"> </w:t>
+            </w:r>
+            <w:r>
+              <w:rPr>
+                <w:rStyle w:val="Hyperlink"/>
+              </w:rPr>
+              <w:t>What? 1</w:t>
+            </w:r>
+            <w:r>
+              <w:rPr>
+                <w:webHidden/>
+              </w:rPr>
               <w:tab/>
-              <w:t>What?</w:t>
-            </w:r>
-            <w:r>
-              <w:rPr>
-                <w:webHidden/>
-              </w:rPr>
-              <w:tab/>
             </w:r>
             <w:r>
               <w:rPr>
@@ -60,7 +107,7 @@
               <w:rPr>
                 <w:webHidden/>
               </w:rPr>
-              <w:instrText xml:space="preserve"> PAGEREF _Toc197362621 \h </w:instrText>
+              <w:instrText xml:space="preserve"> PAGEREF _Toc199954578 \h </w:instrText>
             </w:r>
             <w:r>
               <w:rPr>
@@ -75,9 +122,12 @@
             </w:r>
             <w:r>
               <w:rPr>
-                <w:webHidden/>
-              </w:rPr>
-              <w:t>1</w:t>
+                <w:b w:val="0"/>
+                <w:bCs w:val="0"/>
+                <w:webHidden/>
+                <w:lang w:val="en-GB"/>
+              </w:rPr>
+              <w:t>Error! Bookmark not defined.</w:t>
             </w:r>
             <w:r>
               <w:rPr>
@@ -92,7 +142,8 @@
             <w:pStyle w:val="TOC1"/>
             <w:rPr>
               <w:rFonts w:asciiTheme="minorHAnsi" w:eastAsiaTheme="minorEastAsia" w:hAnsiTheme="minorHAnsi" w:cstheme="minorBidi"/>
-              <w:noProof/>
+              <w:b w:val="0"/>
+              <w:bCs w:val="0"/>
               <w:color w:val="auto"/>
               <w:kern w:val="2"/>
               <w:sz w:val="24"/>
@@ -101,18 +152,20 @@
               <w14:ligatures w14:val="standardContextual"/>
             </w:rPr>
           </w:pPr>
-          <w:hyperlink w:anchor="_Toc197362622" w:history="1">
+          <w:hyperlink w:anchor="_Toc199954579" w:history="1">
             <w:r>
               <w:rPr>
                 <w:rStyle w:val="Hyperlink"/>
-                <w:noProof/>
-              </w:rPr>
-              <w:t>2</w:t>
+                <w:i/>
+                <w:iCs/>
+              </w:rPr>
+              <w:t>2.</w:t>
             </w:r>
             <w:r>
               <w:rPr>
                 <w:rFonts w:asciiTheme="minorHAnsi" w:eastAsiaTheme="minorEastAsia" w:hAnsiTheme="minorHAnsi" w:cstheme="minorBidi"/>
-                <w:noProof/>
+                <w:b w:val="0"/>
+                <w:bCs w:val="0"/>
                 <w:color w:val="auto"/>
                 <w:kern w:val="2"/>
                 <w:sz w:val="24"/>
@@ -125,54 +178,46 @@
             <w:r>
               <w:rPr>
                 <w:rStyle w:val="Hyperlink"/>
-                <w:noProof/>
-              </w:rPr>
-              <w:t>Section 1 Intro, Snapshot, In-depth</w:t>
-            </w:r>
-            <w:r>
-              <w:rPr>
-                <w:noProof/>
+              </w:rPr>
+              <w:t>What?</w:t>
+            </w:r>
+            <w:r>
+              <w:rPr>
                 <w:webHidden/>
               </w:rPr>
               <w:tab/>
             </w:r>
             <w:r>
               <w:rPr>
-                <w:noProof/>
                 <w:webHidden/>
               </w:rPr>
               <w:fldChar w:fldCharType="begin"/>
             </w:r>
             <w:r>
               <w:rPr>
-                <w:noProof/>
-                <w:webHidden/>
-              </w:rPr>
-              <w:instrText xml:space="preserve"> PAGEREF _Toc197362622 \h </w:instrText>
-            </w:r>
-            <w:r>
-              <w:rPr>
-                <w:noProof/>
-                <w:webHidden/>
-              </w:rPr>
-            </w:r>
-            <w:r>
-              <w:rPr>
-                <w:noProof/>
+                <w:webHidden/>
+              </w:rPr>
+              <w:instrText xml:space="preserve"> PAGEREF _Toc199954579 \h </w:instrText>
+            </w:r>
+            <w:r>
+              <w:rPr>
+                <w:webHidden/>
+              </w:rPr>
+            </w:r>
+            <w:r>
+              <w:rPr>
                 <w:webHidden/>
               </w:rPr>
               <w:fldChar w:fldCharType="separate"/>
             </w:r>
             <w:r>
               <w:rPr>
-                <w:noProof/>
                 <w:webHidden/>
               </w:rPr>
               <w:t>1</w:t>
             </w:r>
             <w:r>
               <w:rPr>
-                <w:noProof/>
                 <w:webHidden/>
               </w:rPr>
               <w:fldChar w:fldCharType="end"/>
@@ -181,14 +226,11 @@
         </w:p>
         <w:p>
           <w:pPr>
-            <w:pStyle w:val="TOC2"/>
-            <w:tabs>
-              <w:tab w:val="left" w:pos="720"/>
-              <w:tab w:val="right" w:leader="dot" w:pos="9350"/>
-            </w:tabs>
+            <w:pStyle w:val="TOC1"/>
             <w:rPr>
               <w:rFonts w:asciiTheme="minorHAnsi" w:eastAsiaTheme="minorEastAsia" w:hAnsiTheme="minorHAnsi" w:cstheme="minorBidi"/>
-              <w:noProof/>
+              <w:b w:val="0"/>
+              <w:bCs w:val="0"/>
               <w:color w:val="auto"/>
               <w:kern w:val="2"/>
               <w:sz w:val="24"/>
@@ -197,18 +239,18 @@
               <w14:ligatures w14:val="standardContextual"/>
             </w:rPr>
           </w:pPr>
-          <w:hyperlink w:anchor="_Toc197362623" w:history="1">
+          <w:hyperlink w:anchor="_Toc199954580" w:history="1">
             <w:r>
               <w:rPr>
                 <w:rStyle w:val="Hyperlink"/>
-                <w:noProof/>
-              </w:rPr>
-              <w:t>2.1</w:t>
+              </w:rPr>
+              <w:t>3.</w:t>
             </w:r>
             <w:r>
               <w:rPr>
                 <w:rFonts w:asciiTheme="minorHAnsi" w:eastAsiaTheme="minorEastAsia" w:hAnsiTheme="minorHAnsi" w:cstheme="minorBidi"/>
-                <w:noProof/>
+                <w:b w:val="0"/>
+                <w:bCs w:val="0"/>
                 <w:color w:val="auto"/>
                 <w:kern w:val="2"/>
                 <w:sz w:val="24"/>
@@ -221,54 +263,127 @@
             <w:r>
               <w:rPr>
                 <w:rStyle w:val="Hyperlink"/>
-                <w:noProof/>
+              </w:rPr>
+              <w:t>Section 1 Intro, Snapshot, In-depth</w:t>
+            </w:r>
+            <w:r>
+              <w:rPr>
+                <w:webHidden/>
+              </w:rPr>
+              <w:tab/>
+            </w:r>
+            <w:r>
+              <w:rPr>
+                <w:webHidden/>
+              </w:rPr>
+              <w:fldChar w:fldCharType="begin"/>
+            </w:r>
+            <w:r>
+              <w:rPr>
+                <w:webHidden/>
+              </w:rPr>
+              <w:instrText xml:space="preserve"> PAGEREF _Toc199954580 \h </w:instrText>
+            </w:r>
+            <w:r>
+              <w:rPr>
+                <w:webHidden/>
+              </w:rPr>
+            </w:r>
+            <w:r>
+              <w:rPr>
+                <w:webHidden/>
+              </w:rPr>
+              <w:fldChar w:fldCharType="separate"/>
+            </w:r>
+            <w:r>
+              <w:rPr>
+                <w:webHidden/>
+              </w:rPr>
+              <w:t>1</w:t>
+            </w:r>
+            <w:r>
+              <w:rPr>
+                <w:webHidden/>
+              </w:rPr>
+              <w:fldChar w:fldCharType="end"/>
+            </w:r>
+          </w:hyperlink>
+        </w:p>
+        <w:p>
+          <w:pPr>
+            <w:pStyle w:val="TOC2"/>
+            <w:rPr>
+              <w:rFonts w:asciiTheme="minorHAnsi" w:eastAsiaTheme="minorEastAsia" w:hAnsiTheme="minorHAnsi" w:cstheme="minorBidi"/>
+              <w:color w:val="auto"/>
+              <w:kern w:val="2"/>
+              <w:sz w:val="24"/>
+              <w:szCs w:val="24"/>
+              <w:lang w:val="en-GB" w:eastAsia="en-GB"/>
+              <w14:ligatures w14:val="standardContextual"/>
+            </w:rPr>
+          </w:pPr>
+          <w:hyperlink w:anchor="_Toc199954581" w:history="1">
+            <w:r>
+              <w:rPr>
+                <w:rStyle w:val="Hyperlink"/>
+              </w:rPr>
+              <w:t>3.1.</w:t>
+            </w:r>
+            <w:r>
+              <w:rPr>
+                <w:rFonts w:asciiTheme="minorHAnsi" w:eastAsiaTheme="minorEastAsia" w:hAnsiTheme="minorHAnsi" w:cstheme="minorBidi"/>
+                <w:color w:val="auto"/>
+                <w:kern w:val="2"/>
+                <w:sz w:val="24"/>
+                <w:szCs w:val="24"/>
+                <w:lang w:val="en-GB" w:eastAsia="en-GB"/>
+                <w14:ligatures w14:val="standardContextual"/>
+              </w:rPr>
+              <w:tab/>
+            </w:r>
+            <w:r>
+              <w:rPr>
+                <w:rStyle w:val="Hyperlink"/>
               </w:rPr>
               <w:t>Sub-Section Nature-based sols, Cross-reference, Quantitative information</w:t>
             </w:r>
             <w:r>
               <w:rPr>
-                <w:noProof/>
                 <w:webHidden/>
               </w:rPr>
               <w:tab/>
             </w:r>
             <w:r>
               <w:rPr>
-                <w:noProof/>
                 <w:webHidden/>
               </w:rPr>
               <w:fldChar w:fldCharType="begin"/>
             </w:r>
             <w:r>
               <w:rPr>
-                <w:noProof/>
-                <w:webHidden/>
-              </w:rPr>
-              <w:instrText xml:space="preserve"> PAGEREF _Toc197362623 \h </w:instrText>
-            </w:r>
-            <w:r>
-              <w:rPr>
-                <w:noProof/>
-                <w:webHidden/>
-              </w:rPr>
-            </w:r>
-            <w:r>
-              <w:rPr>
-                <w:noProof/>
+                <w:webHidden/>
+              </w:rPr>
+              <w:instrText xml:space="preserve"> PAGEREF _Toc199954581 \h </w:instrText>
+            </w:r>
+            <w:r>
+              <w:rPr>
+                <w:webHidden/>
+              </w:rPr>
+            </w:r>
+            <w:r>
+              <w:rPr>
                 <w:webHidden/>
               </w:rPr>
               <w:fldChar w:fldCharType="separate"/>
             </w:r>
             <w:r>
               <w:rPr>
-                <w:noProof/>
                 <w:webHidden/>
               </w:rPr>
               <w:t>1</w:t>
             </w:r>
             <w:r>
               <w:rPr>
-                <w:noProof/>
                 <w:webHidden/>
               </w:rPr>
               <w:fldChar w:fldCharType="end"/>
@@ -278,13 +393,21 @@
         <w:p>
           <w:pPr>
             <w:pStyle w:val="TOC3"/>
+            <w:rPr>
+              <w:rFonts w:asciiTheme="minorHAnsi" w:eastAsiaTheme="minorEastAsia" w:hAnsiTheme="minorHAnsi" w:cstheme="minorBidi"/>
+              <w:b w:val="0"/>
+              <w:color w:val="auto"/>
+              <w:kern w:val="2"/>
+              <w:sz w:val="24"/>
+              <w:szCs w:val="24"/>
+              <w:lang w:val="en-GB" w:eastAsia="en-GB"/>
+              <w14:ligatures w14:val="standardContextual"/>
+            </w:rPr>
           </w:pPr>
-          <w:hyperlink w:anchor="_Toc197362624" w:history="1">
+          <w:hyperlink w:anchor="_Toc199954582" w:history="1">
             <w:r>
               <w:rPr>
                 <w:rStyle w:val="Hyperlink"/>
-                <w:color w:val="000000" w:themeColor="text1"/>
-                <w:u w:val="none"/>
               </w:rPr>
               <w:t>Roman section 1 Annexes</w:t>
             </w:r>
@@ -304,7 +427,7 @@
               <w:rPr>
                 <w:webHidden/>
               </w:rPr>
-              <w:instrText xml:space="preserve"> PAGEREF _Toc197362624 \h </w:instrText>
+              <w:instrText xml:space="preserve"> PAGEREF _Toc199954582 \h </w:instrText>
             </w:r>
             <w:r>
               <w:rPr>
@@ -334,13 +457,21 @@
         <w:p>
           <w:pPr>
             <w:pStyle w:val="TOC4"/>
+            <w:rPr>
+              <w:rFonts w:asciiTheme="minorHAnsi" w:eastAsiaTheme="minorEastAsia" w:hAnsiTheme="minorHAnsi" w:cstheme="minorBidi"/>
+              <w:i w:val="0"/>
+              <w:color w:val="auto"/>
+              <w:kern w:val="2"/>
+              <w:sz w:val="24"/>
+              <w:szCs w:val="24"/>
+              <w:lang w:val="en-GB" w:eastAsia="en-GB"/>
+              <w14:ligatures w14:val="standardContextual"/>
+            </w:rPr>
           </w:pPr>
-          <w:hyperlink w:anchor="_Toc197362625" w:history="1">
+          <w:hyperlink w:anchor="_Toc199954583" w:history="1">
             <w:r>
               <w:rPr>
                 <w:rStyle w:val="Hyperlink"/>
-                <w:color w:val="000000" w:themeColor="text1"/>
-                <w:u w:val="none"/>
               </w:rPr>
               <w:t>Sub-sub-Section Themes in Section 3</w:t>
             </w:r>
@@ -360,7 +491,7 @@
               <w:rPr>
                 <w:webHidden/>
               </w:rPr>
-              <w:instrText xml:space="preserve"> PAGEREF _Toc197362625 \h </w:instrText>
+              <w:instrText xml:space="preserve"> PAGEREF _Toc199954583 \h </w:instrText>
             </w:r>
             <w:r>
               <w:rPr>
@@ -390,24 +521,38 @@
         <w:p>
           <w:pPr>
             <w:pStyle w:val="TOC5"/>
+            <w:rPr>
+              <w:rFonts w:asciiTheme="minorHAnsi" w:eastAsiaTheme="minorEastAsia" w:hAnsiTheme="minorHAnsi" w:cstheme="minorBidi"/>
+              <w:color w:val="auto"/>
+              <w:kern w:val="2"/>
+              <w:sz w:val="24"/>
+              <w:szCs w:val="24"/>
+              <w:lang w:val="en-GB" w:eastAsia="en-GB"/>
+              <w14:ligatures w14:val="standardContextual"/>
+            </w:rPr>
           </w:pPr>
-          <w:hyperlink w:anchor="_Toc197362626" w:history="1">
+          <w:hyperlink w:anchor="_Toc199954584" w:history="1">
             <w:r>
               <w:rPr>
                 <w:rStyle w:val="Hyperlink"/>
-                <w:color w:val="000000" w:themeColor="text1"/>
-                <w:u w:val="none"/>
               </w:rPr>
               <w:t>I.</w:t>
             </w:r>
             <w:r>
+              <w:rPr>
+                <w:rFonts w:asciiTheme="minorHAnsi" w:eastAsiaTheme="minorEastAsia" w:hAnsiTheme="minorHAnsi" w:cstheme="minorBidi"/>
+                <w:color w:val="auto"/>
+                <w:kern w:val="2"/>
+                <w:sz w:val="24"/>
+                <w:szCs w:val="24"/>
+                <w:lang w:val="en-GB" w:eastAsia="en-GB"/>
+                <w14:ligatures w14:val="standardContextual"/>
+              </w:rPr>
               <w:tab/>
             </w:r>
             <w:r>
               <w:rPr>
                 <w:rStyle w:val="Hyperlink"/>
-                <w:color w:val="000000" w:themeColor="text1"/>
-                <w:u w:val="none"/>
               </w:rPr>
               <w:t>Roman section 2</w:t>
             </w:r>
@@ -427,7 +572,7 @@
               <w:rPr>
                 <w:webHidden/>
               </w:rPr>
-              <w:instrText xml:space="preserve"> PAGEREF _Toc197362626 \h </w:instrText>
+              <w:instrText xml:space="preserve"> PAGEREF _Toc199954584 \h </w:instrText>
             </w:r>
             <w:r>
               <w:rPr>
@@ -457,13 +602,20 @@
         <w:p>
           <w:pPr>
             <w:pStyle w:val="TOC6"/>
+            <w:rPr>
+              <w:rFonts w:asciiTheme="minorHAnsi" w:eastAsiaTheme="minorEastAsia" w:hAnsiTheme="minorHAnsi" w:cstheme="minorBidi"/>
+              <w:color w:val="auto"/>
+              <w:kern w:val="2"/>
+              <w:sz w:val="24"/>
+              <w:szCs w:val="24"/>
+              <w:lang w:val="en-GB" w:eastAsia="en-GB"/>
+              <w14:ligatures w14:val="standardContextual"/>
+            </w:rPr>
           </w:pPr>
-          <w:hyperlink w:anchor="_Toc197362627" w:history="1">
+          <w:hyperlink w:anchor="_Toc199954585" w:history="1">
             <w:r>
               <w:rPr>
                 <w:rStyle w:val="Hyperlink"/>
-                <w:color w:val="000000" w:themeColor="text1"/>
-                <w:u w:val="none"/>
               </w:rPr>
               <w:t>Roman section 3</w:t>
             </w:r>
@@ -483,7 +635,7 @@
               <w:rPr>
                 <w:webHidden/>
               </w:rPr>
-              <w:instrText xml:space="preserve"> PAGEREF _Toc197362627 \h </w:instrText>
+              <w:instrText xml:space="preserve"> PAGEREF _Toc199954585 \h </w:instrText>
             </w:r>
             <w:r>
               <w:rPr>
@@ -540,7 +692,7 @@
           <w:docGrid w:linePitch="360"/>
         </w:sectPr>
       </w:pPr>
-      <w:bookmarkStart w:id="0" w:name="_Toc197362621"/>
+      <w:bookmarkStart w:id="0" w:name="_Toc199954579"/>
       <w:r>
         <w:rPr>
           <w:sz w:val="20"/>
@@ -633,6 +785,7 @@
     <w:p>
       <w:pPr>
         <w:pStyle w:val="Citation"/>
+        <w:ind w:left="0" w:right="4"/>
       </w:pPr>
       <w:r>
         <w:t>citation</w:t>
@@ -662,7 +815,7 @@
       <w:pPr>
         <w:pStyle w:val="Heading1"/>
       </w:pPr>
-      <w:bookmarkStart w:id="1" w:name="_Toc197362622"/>
+      <w:bookmarkStart w:id="1" w:name="_Toc199954580"/>
       <w:r>
         <w:t>Section</w:t>
       </w:r>
@@ -678,7 +831,7 @@
       <w:pPr>
         <w:pStyle w:val="Heading2"/>
       </w:pPr>
-      <w:bookmarkStart w:id="2" w:name="_Toc197362623"/>
+      <w:bookmarkStart w:id="2" w:name="_Toc199954581"/>
       <w:r>
         <w:t>Sub-Section</w:t>
       </w:r>
@@ -693,25 +846,21 @@
     <w:p>
       <w:pPr>
         <w:pStyle w:val="Heading3"/>
-        <w:numPr>
-          <w:ilvl w:val="0"/>
-          <w:numId w:val="13"/>
-        </w:numPr>
-      </w:pPr>
-      <w:bookmarkStart w:id="3" w:name="_Toc197362624"/>
+      </w:pPr>
+      <w:bookmarkStart w:id="3" w:name="_Toc199954582"/>
       <w:r>
         <w:t xml:space="preserve">Roman section 1 </w:t>
       </w:r>
+      <w:r>
+        <w:t>Annexes</w:t>
+      </w:r>
       <w:bookmarkEnd w:id="3"/>
-      <w:r>
-        <w:t>Annexes</w:t>
-      </w:r>
     </w:p>
     <w:p>
       <w:pPr>
         <w:pStyle w:val="Heading4"/>
       </w:pPr>
-      <w:bookmarkStart w:id="4" w:name="_Toc197362625"/>
+      <w:bookmarkStart w:id="4" w:name="_Toc199954583"/>
       <w:r>
         <w:t>Sub-sub-Section</w:t>
       </w:r>
@@ -724,7 +873,7 @@
       <w:pPr>
         <w:pStyle w:val="Heading5"/>
       </w:pPr>
-      <w:bookmarkStart w:id="5" w:name="_Toc197362626"/>
+      <w:bookmarkStart w:id="5" w:name="_Toc199954584"/>
       <w:r>
         <w:t>Roman section 2</w:t>
       </w:r>
@@ -734,7 +883,7 @@
       <w:pPr>
         <w:pStyle w:val="Heading6"/>
       </w:pPr>
-      <w:bookmarkStart w:id="6" w:name="_Toc197362627"/>
+      <w:bookmarkStart w:id="6" w:name="_Toc199954585"/>
       <w:r>
         <w:t>Roman section 3</w:t>
       </w:r>
@@ -871,7 +1020,6 @@
         <w:pStyle w:val="Col1fr"/>
       </w:pPr>
       <w:r>
-        <w:lastRenderedPageBreak/>
         <w:t xml:space="preserve">Text </w:t>
       </w:r>
       <w:proofErr w:type="spellStart"/>
@@ -1606,11 +1754,10 @@
   <w:abstractNum w:abstractNumId="1" w15:restartNumberingAfterBreak="0">
     <w:nsid w:val="0BCB2DBC"/>
     <w:multiLevelType w:val="multilevel"/>
-    <w:tmpl w:val="8BEAFF28"/>
+    <w:tmpl w:val="2B18C430"/>
     <w:lvl w:ilvl="0">
       <w:start w:val="1"/>
       <w:numFmt w:val="decimal"/>
-      <w:pStyle w:val="Heading1"/>
       <w:lvlText w:val="%1"/>
       <w:lvlJc w:val="left"/>
       <w:pPr>
@@ -1620,7 +1767,6 @@
     <w:lvl w:ilvl="1">
       <w:start w:val="1"/>
       <w:numFmt w:val="decimal"/>
-      <w:pStyle w:val="Heading2"/>
       <w:lvlText w:val="%1.%2"/>
       <w:lvlJc w:val="left"/>
       <w:pPr>
@@ -1695,16 +1841,17 @@
     </w:lvl>
   </w:abstractNum>
   <w:abstractNum w:abstractNumId="2" w15:restartNumberingAfterBreak="0">
-    <w:nsid w:val="1C2E49A6"/>
+    <w:nsid w:val="133D4166"/>
     <w:multiLevelType w:val="multilevel"/>
-    <w:tmpl w:val="B0960A30"/>
+    <w:tmpl w:val="8B666BEE"/>
     <w:lvl w:ilvl="0">
       <w:start w:val="1"/>
-      <w:numFmt w:val="none"/>
-      <w:lvlText w:val=""/>
-      <w:lvlJc w:val="left"/>
-      <w:pPr>
-        <w:ind w:left="360" w:hanging="360"/>
+      <w:numFmt w:val="decimal"/>
+      <w:pStyle w:val="Heading1"/>
+      <w:lvlText w:val="%1."/>
+      <w:lvlJc w:val="left"/>
+      <w:pPr>
+        <w:ind w:left="720" w:hanging="360"/>
       </w:pPr>
       <w:rPr>
         <w:rFonts w:hint="default"/>
@@ -1712,11 +1859,12 @@
     </w:lvl>
     <w:lvl w:ilvl="1">
       <w:start w:val="1"/>
-      <w:numFmt w:val="none"/>
-      <w:lvlText w:val=""/>
-      <w:lvlJc w:val="left"/>
-      <w:pPr>
-        <w:ind w:left="720" w:hanging="360"/>
+      <w:numFmt w:val="decimal"/>
+      <w:pStyle w:val="Heading2"/>
+      <w:lvlText w:val="%1.%2."/>
+      <w:lvlJc w:val="left"/>
+      <w:pPr>
+        <w:ind w:left="1440" w:hanging="360"/>
       </w:pPr>
       <w:rPr>
         <w:rFonts w:hint="default"/>
@@ -1727,6 +1875,119 @@
       <w:numFmt w:val="upperRoman"/>
       <w:pStyle w:val="Heading3"/>
       <w:lvlText w:val="Annex %3."/>
+      <w:lvlJc w:val="right"/>
+      <w:pPr>
+        <w:ind w:left="2160" w:hanging="180"/>
+      </w:pPr>
+      <w:rPr>
+        <w:rFonts w:hint="default"/>
+      </w:rPr>
+    </w:lvl>
+    <w:lvl w:ilvl="3">
+      <w:start w:val="1"/>
+      <w:numFmt w:val="decimal"/>
+      <w:lvlText w:val="%4."/>
+      <w:lvlJc w:val="left"/>
+      <w:pPr>
+        <w:ind w:left="2880" w:hanging="360"/>
+      </w:pPr>
+      <w:rPr>
+        <w:rFonts w:hint="default"/>
+      </w:rPr>
+    </w:lvl>
+    <w:lvl w:ilvl="4">
+      <w:start w:val="1"/>
+      <w:numFmt w:val="lowerLetter"/>
+      <w:lvlText w:val="%5."/>
+      <w:lvlJc w:val="left"/>
+      <w:pPr>
+        <w:ind w:left="3600" w:hanging="360"/>
+      </w:pPr>
+      <w:rPr>
+        <w:rFonts w:hint="default"/>
+      </w:rPr>
+    </w:lvl>
+    <w:lvl w:ilvl="5">
+      <w:start w:val="1"/>
+      <w:numFmt w:val="lowerRoman"/>
+      <w:lvlText w:val="%6."/>
+      <w:lvlJc w:val="right"/>
+      <w:pPr>
+        <w:ind w:left="4320" w:hanging="180"/>
+      </w:pPr>
+      <w:rPr>
+        <w:rFonts w:hint="default"/>
+      </w:rPr>
+    </w:lvl>
+    <w:lvl w:ilvl="6">
+      <w:start w:val="1"/>
+      <w:numFmt w:val="decimal"/>
+      <w:lvlText w:val="%7."/>
+      <w:lvlJc w:val="left"/>
+      <w:pPr>
+        <w:ind w:left="5040" w:hanging="360"/>
+      </w:pPr>
+      <w:rPr>
+        <w:rFonts w:hint="default"/>
+      </w:rPr>
+    </w:lvl>
+    <w:lvl w:ilvl="7">
+      <w:start w:val="1"/>
+      <w:numFmt w:val="lowerLetter"/>
+      <w:lvlText w:val="%8."/>
+      <w:lvlJc w:val="left"/>
+      <w:pPr>
+        <w:ind w:left="5760" w:hanging="360"/>
+      </w:pPr>
+      <w:rPr>
+        <w:rFonts w:hint="default"/>
+      </w:rPr>
+    </w:lvl>
+    <w:lvl w:ilvl="8">
+      <w:start w:val="1"/>
+      <w:numFmt w:val="lowerRoman"/>
+      <w:lvlText w:val="%9."/>
+      <w:lvlJc w:val="right"/>
+      <w:pPr>
+        <w:ind w:left="6480" w:hanging="180"/>
+      </w:pPr>
+      <w:rPr>
+        <w:rFonts w:hint="default"/>
+      </w:rPr>
+    </w:lvl>
+  </w:abstractNum>
+  <w:abstractNum w:abstractNumId="3" w15:restartNumberingAfterBreak="0">
+    <w:nsid w:val="1C2E49A6"/>
+    <w:multiLevelType w:val="multilevel"/>
+    <w:tmpl w:val="C35A087E"/>
+    <w:lvl w:ilvl="0">
+      <w:start w:val="1"/>
+      <w:numFmt w:val="none"/>
+      <w:lvlText w:val=""/>
+      <w:lvlJc w:val="left"/>
+      <w:pPr>
+        <w:ind w:left="360" w:hanging="360"/>
+      </w:pPr>
+      <w:rPr>
+        <w:rFonts w:hint="default"/>
+      </w:rPr>
+    </w:lvl>
+    <w:lvl w:ilvl="1">
+      <w:start w:val="1"/>
+      <w:numFmt w:val="none"/>
+      <w:lvlText w:val=""/>
+      <w:lvlJc w:val="left"/>
+      <w:pPr>
+        <w:ind w:left="720" w:hanging="360"/>
+      </w:pPr>
+      <w:rPr>
+        <w:rFonts w:hint="default"/>
+      </w:rPr>
+    </w:lvl>
+    <w:lvl w:ilvl="2">
+      <w:start w:val="1"/>
+      <w:numFmt w:val="upperRoman"/>
+      <w:lvlText w:val="Annex %3."/>
       <w:lvlJc w:val="left"/>
       <w:pPr>
         <w:ind w:left="1080" w:hanging="360"/>
@@ -1808,7 +2069,7 @@
       </w:rPr>
     </w:lvl>
   </w:abstractNum>
-  <w:abstractNum w:abstractNumId="3" w15:restartNumberingAfterBreak="0">
+  <w:abstractNum w:abstractNumId="4" w15:restartNumberingAfterBreak="0">
     <w:nsid w:val="24934770"/>
     <w:multiLevelType w:val="multilevel"/>
     <w:tmpl w:val="FD8EB5E4"/>
@@ -1921,7 +2182,7 @@
       </w:rPr>
     </w:lvl>
   </w:abstractNum>
-  <w:abstractNum w:abstractNumId="4" w15:restartNumberingAfterBreak="0">
+  <w:abstractNum w:abstractNumId="5" w15:restartNumberingAfterBreak="0">
     <w:nsid w:val="29DC08EE"/>
     <w:multiLevelType w:val="multilevel"/>
     <w:tmpl w:val="C99C178E"/>
@@ -2034,11 +2295,11 @@
       </w:rPr>
     </w:lvl>
   </w:abstractNum>
-  <w:abstractNum w:abstractNumId="5" w15:restartNumberingAfterBreak="0">
+  <w:abstractNum w:abstractNumId="6" w15:restartNumberingAfterBreak="0">
     <w:nsid w:val="3C3B5470"/>
     <w:multiLevelType w:val="hybridMultilevel"/>
-    <w:tmpl w:val="485AF582"/>
-    <w:lvl w:ilvl="0" w:tplc="099E4310">
+    <w:tmpl w:val="103C3D3E"/>
+    <w:lvl w:ilvl="0" w:tplc="F3C090B2">
       <w:start w:val="1"/>
       <w:numFmt w:val="upperRoman"/>
       <w:pStyle w:val="Heading5"/>
@@ -2121,7 +2382,7 @@
       </w:pPr>
     </w:lvl>
   </w:abstractNum>
-  <w:abstractNum w:abstractNumId="6" w15:restartNumberingAfterBreak="0">
+  <w:abstractNum w:abstractNumId="7" w15:restartNumberingAfterBreak="0">
     <w:nsid w:val="40B34A75"/>
     <w:multiLevelType w:val="multilevel"/>
     <w:tmpl w:val="FD8EB5E4"/>
@@ -2234,7 +2495,7 @@
       </w:rPr>
     </w:lvl>
   </w:abstractNum>
-  <w:abstractNum w:abstractNumId="7" w15:restartNumberingAfterBreak="0">
+  <w:abstractNum w:abstractNumId="8" w15:restartNumberingAfterBreak="0">
     <w:nsid w:val="452F66CF"/>
     <w:multiLevelType w:val="multilevel"/>
     <w:tmpl w:val="9BE068EE"/>
@@ -2320,7 +2581,7 @@
       </w:pPr>
     </w:lvl>
   </w:abstractNum>
-  <w:abstractNum w:abstractNumId="8" w15:restartNumberingAfterBreak="0">
+  <w:abstractNum w:abstractNumId="9" w15:restartNumberingAfterBreak="0">
     <w:nsid w:val="47F410DB"/>
     <w:multiLevelType w:val="multilevel"/>
     <w:tmpl w:val="0809001F"/>
@@ -2406,7 +2667,7 @@
       </w:pPr>
     </w:lvl>
   </w:abstractNum>
-  <w:abstractNum w:abstractNumId="9" w15:restartNumberingAfterBreak="0">
+  <w:abstractNum w:abstractNumId="10" w15:restartNumberingAfterBreak="0">
     <w:nsid w:val="54BE3A49"/>
     <w:multiLevelType w:val="multilevel"/>
     <w:tmpl w:val="B2B0C166"/>
@@ -2519,7 +2780,209 @@
       </w:rPr>
     </w:lvl>
   </w:abstractNum>
-  <w:abstractNum w:abstractNumId="10" w15:restartNumberingAfterBreak="0">
+  <w:abstractNum w:abstractNumId="11" w15:restartNumberingAfterBreak="0">
+    <w:nsid w:val="6AD53DFE"/>
+    <w:multiLevelType w:val="hybridMultilevel"/>
+    <w:tmpl w:val="B114C4EC"/>
+    <w:lvl w:ilvl="0" w:tplc="E98C55BC">
+      <w:start w:val="1"/>
+      <w:numFmt w:val="decimal"/>
+      <w:lvlText w:val="%1."/>
+      <w:lvlJc w:val="left"/>
+      <w:pPr>
+        <w:ind w:left="720" w:hanging="360"/>
+      </w:pPr>
+      <w:rPr>
+        <w:rFonts w:hint="default"/>
+      </w:rPr>
+    </w:lvl>
+    <w:lvl w:ilvl="1" w:tplc="08090019" w:tentative="1">
+      <w:start w:val="1"/>
+      <w:numFmt w:val="lowerLetter"/>
+      <w:lvlText w:val="%2."/>
+      <w:lvlJc w:val="left"/>
+      <w:pPr>
+        <w:ind w:left="1440" w:hanging="360"/>
+      </w:pPr>
+    </w:lvl>
+    <w:lvl w:ilvl="2" w:tplc="0809001B" w:tentative="1">
+      <w:start w:val="1"/>
+      <w:numFmt w:val="lowerRoman"/>
+      <w:lvlText w:val="%3."/>
+      <w:lvlJc w:val="right"/>
+      <w:pPr>
+        <w:ind w:left="2160" w:hanging="180"/>
+      </w:pPr>
+    </w:lvl>
+    <w:lvl w:ilvl="3" w:tplc="0809000F" w:tentative="1">
+      <w:start w:val="1"/>
+      <w:numFmt w:val="decimal"/>
+      <w:lvlText w:val="%4."/>
+      <w:lvlJc w:val="left"/>
+      <w:pPr>
+        <w:ind w:left="2880" w:hanging="360"/>
+      </w:pPr>
+    </w:lvl>
+    <w:lvl w:ilvl="4" w:tplc="08090019" w:tentative="1">
+      <w:start w:val="1"/>
+      <w:numFmt w:val="lowerLetter"/>
+      <w:lvlText w:val="%5."/>
+      <w:lvlJc w:val="left"/>
+      <w:pPr>
+        <w:ind w:left="3600" w:hanging="360"/>
+      </w:pPr>
+    </w:lvl>
+    <w:lvl w:ilvl="5" w:tplc="0809001B" w:tentative="1">
+      <w:start w:val="1"/>
+      <w:numFmt w:val="lowerRoman"/>
+      <w:lvlText w:val="%6."/>
+      <w:lvlJc w:val="right"/>
+      <w:pPr>
+        <w:ind w:left="4320" w:hanging="180"/>
+      </w:pPr>
+    </w:lvl>
+    <w:lvl w:ilvl="6" w:tplc="0809000F" w:tentative="1">
+      <w:start w:val="1"/>
+      <w:numFmt w:val="decimal"/>
+      <w:lvlText w:val="%7."/>
+      <w:lvlJc w:val="left"/>
+      <w:pPr>
+        <w:ind w:left="5040" w:hanging="360"/>
+      </w:pPr>
+    </w:lvl>
+    <w:lvl w:ilvl="7" w:tplc="08090019" w:tentative="1">
+      <w:start w:val="1"/>
+      <w:numFmt w:val="lowerLetter"/>
+      <w:lvlText w:val="%8."/>
+      <w:lvlJc w:val="left"/>
+      <w:pPr>
+        <w:ind w:left="5760" w:hanging="360"/>
+      </w:pPr>
+    </w:lvl>
+    <w:lvl w:ilvl="8" w:tplc="0809001B" w:tentative="1">
+      <w:start w:val="1"/>
+      <w:numFmt w:val="lowerRoman"/>
+      <w:lvlText w:val="%9."/>
+      <w:lvlJc w:val="right"/>
+      <w:pPr>
+        <w:ind w:left="6480" w:hanging="180"/>
+      </w:pPr>
+    </w:lvl>
+  </w:abstractNum>
+  <w:abstractNum w:abstractNumId="12" w15:restartNumberingAfterBreak="0">
+    <w:nsid w:val="6CCF7FE5"/>
+    <w:multiLevelType w:val="multilevel"/>
+    <w:tmpl w:val="9B884446"/>
+    <w:lvl w:ilvl="0">
+      <w:start w:val="1"/>
+      <w:numFmt w:val="decimal"/>
+      <w:lvlText w:val="%1."/>
+      <w:lvlJc w:val="left"/>
+      <w:pPr>
+        <w:ind w:left="720" w:hanging="360"/>
+      </w:pPr>
+      <w:rPr>
+        <w:rFonts w:hint="default"/>
+      </w:rPr>
+    </w:lvl>
+    <w:lvl w:ilvl="1">
+      <w:start w:val="1"/>
+      <w:numFmt w:val="decimal"/>
+      <w:lvlText w:val="%1.%2."/>
+      <w:lvlJc w:val="left"/>
+      <w:pPr>
+        <w:ind w:left="1440" w:hanging="360"/>
+      </w:pPr>
+      <w:rPr>
+        <w:rFonts w:hint="default"/>
+      </w:rPr>
+    </w:lvl>
+    <w:lvl w:ilvl="2">
+      <w:start w:val="1"/>
+      <w:numFmt w:val="lowerRoman"/>
+      <w:lvlText w:val="%3."/>
+      <w:lvlJc w:val="right"/>
+      <w:pPr>
+        <w:ind w:left="2160" w:hanging="180"/>
+      </w:pPr>
+      <w:rPr>
+        <w:rFonts w:hint="default"/>
+      </w:rPr>
+    </w:lvl>
+    <w:lvl w:ilvl="3">
+      <w:start w:val="1"/>
+      <w:numFmt w:val="decimal"/>
+      <w:lvlText w:val="%4."/>
+      <w:lvlJc w:val="left"/>
+      <w:pPr>
+        <w:ind w:left="2880" w:hanging="360"/>
+      </w:pPr>
+      <w:rPr>
+        <w:rFonts w:hint="default"/>
+      </w:rPr>
+    </w:lvl>
+    <w:lvl w:ilvl="4">
+      <w:start w:val="1"/>
+      <w:numFmt w:val="lowerLetter"/>
+      <w:lvlText w:val="%5."/>
+      <w:lvlJc w:val="left"/>
+      <w:pPr>
+        <w:ind w:left="3600" w:hanging="360"/>
+      </w:pPr>
+      <w:rPr>
+        <w:rFonts w:hint="default"/>
+      </w:rPr>
+    </w:lvl>
+    <w:lvl w:ilvl="5">
+      <w:start w:val="1"/>
+      <w:numFmt w:val="lowerRoman"/>
+      <w:lvlText w:val="%6."/>
+      <w:lvlJc w:val="right"/>
+      <w:pPr>
+        <w:ind w:left="4320" w:hanging="180"/>
+      </w:pPr>
+      <w:rPr>
+        <w:rFonts w:hint="default"/>
+      </w:rPr>
+    </w:lvl>
+    <w:lvl w:ilvl="6">
+      <w:start w:val="1"/>
+      <w:numFmt w:val="decimal"/>
+      <w:lvlText w:val="%7."/>
+      <w:lvlJc w:val="left"/>
+      <w:pPr>
+        <w:ind w:left="5040" w:hanging="360"/>
+      </w:pPr>
+      <w:rPr>
+        <w:rFonts w:hint="default"/>
+      </w:rPr>
+    </w:lvl>
+    <w:lvl w:ilvl="7">
+      <w:start w:val="1"/>
+      <w:numFmt w:val="lowerLetter"/>
+      <w:lvlText w:val="%8."/>
+      <w:lvlJc w:val="left"/>
+      <w:pPr>
+        <w:ind w:left="5760" w:hanging="360"/>
+      </w:pPr>
+      <w:rPr>
+        <w:rFonts w:hint="default"/>
+      </w:rPr>
+    </w:lvl>
+    <w:lvl w:ilvl="8">
+      <w:start w:val="1"/>
+      <w:numFmt w:val="lowerRoman"/>
+      <w:lvlText w:val="%9."/>
+      <w:lvlJc w:val="right"/>
+      <w:pPr>
+        <w:ind w:left="6480" w:hanging="180"/>
+      </w:pPr>
+      <w:rPr>
+        <w:rFonts w:hint="default"/>
+      </w:rPr>
+    </w:lvl>
+  </w:abstractNum>
+  <w:abstractNum w:abstractNumId="13" w15:restartNumberingAfterBreak="0">
     <w:nsid w:val="747749D0"/>
     <w:multiLevelType w:val="multilevel"/>
     <w:tmpl w:val="BE1851DE"/>
@@ -2605,7 +3068,7 @@
       </w:pPr>
     </w:lvl>
   </w:abstractNum>
-  <w:abstractNum w:abstractNumId="11" w15:restartNumberingAfterBreak="0">
+  <w:abstractNum w:abstractNumId="14" w15:restartNumberingAfterBreak="0">
     <w:nsid w:val="778E56B6"/>
     <w:multiLevelType w:val="multilevel"/>
     <w:tmpl w:val="7A36D2BE"/>
@@ -2722,7 +3185,7 @@
     <w:abstractNumId w:val="0"/>
   </w:num>
   <w:num w:numId="2" w16cid:durableId="1371681863">
-    <w:abstractNumId w:val="8"/>
+    <w:abstractNumId w:val="9"/>
   </w:num>
   <w:num w:numId="3" w16cid:durableId="742725216">
     <w:abstractNumId w:val="1"/>
@@ -2731,30 +3194,45 @@
     <w:abstractNumId w:val="1"/>
   </w:num>
   <w:num w:numId="5" w16cid:durableId="1338458644">
+    <w:abstractNumId w:val="8"/>
+  </w:num>
+  <w:num w:numId="6" w16cid:durableId="1856377547">
+    <w:abstractNumId w:val="13"/>
+  </w:num>
+  <w:num w:numId="7" w16cid:durableId="1145202048">
+    <w:abstractNumId w:val="6"/>
+  </w:num>
+  <w:num w:numId="8" w16cid:durableId="719207237">
+    <w:abstractNumId w:val="14"/>
+  </w:num>
+  <w:num w:numId="9" w16cid:durableId="2144157273">
     <w:abstractNumId w:val="7"/>
   </w:num>
-  <w:num w:numId="6" w16cid:durableId="1856377547">
+  <w:num w:numId="10" w16cid:durableId="1715302426">
     <w:abstractNumId w:val="10"/>
   </w:num>
-  <w:num w:numId="7" w16cid:durableId="1145202048">
+  <w:num w:numId="11" w16cid:durableId="1538590849">
+    <w:abstractNumId w:val="4"/>
+  </w:num>
+  <w:num w:numId="12" w16cid:durableId="341516761">
     <w:abstractNumId w:val="5"/>
   </w:num>
-  <w:num w:numId="8" w16cid:durableId="719207237">
+  <w:num w:numId="13" w16cid:durableId="43337529">
+    <w:abstractNumId w:val="3"/>
+  </w:num>
+  <w:num w:numId="14" w16cid:durableId="207112292">
     <w:abstractNumId w:val="11"/>
   </w:num>
-  <w:num w:numId="9" w16cid:durableId="2144157273">
-    <w:abstractNumId w:val="6"/>
+  <w:num w:numId="15" w16cid:durableId="530921282">
+    <w:abstractNumId w:val="11"/>
+    <w:lvlOverride w:ilvl="0">
+      <w:startOverride w:val="1"/>
+    </w:lvlOverride>
   </w:num>
-  <w:num w:numId="10" w16cid:durableId="1715302426">
-    <w:abstractNumId w:val="9"/>
+  <w:num w:numId="16" w16cid:durableId="739519943">
+    <w:abstractNumId w:val="12"/>
   </w:num>
-  <w:num w:numId="11" w16cid:durableId="1538590849">
-    <w:abstractNumId w:val="3"/>
-  </w:num>
-  <w:num w:numId="12" w16cid:durableId="341516761">
-    <w:abstractNumId w:val="4"/>
-  </w:num>
-  <w:num w:numId="13" w16cid:durableId="43337529">
+  <w:num w:numId="17" w16cid:durableId="1244416185">
     <w:abstractNumId w:val="2"/>
   </w:num>
 </w:numbering>
@@ -3172,24 +3650,20 @@
   </w:style>
   <w:style w:type="paragraph" w:styleId="Heading1">
     <w:name w:val="heading 1"/>
-    <w:basedOn w:val="Normal"/>
+    <w:basedOn w:val="TOC1"/>
     <w:next w:val="Normal"/>
     <w:link w:val="Heading1Char"/>
     <w:uiPriority w:val="9"/>
     <w:qFormat/>
-    <w:rsid w:val="00595071"/>
+    <w:rsid w:val="00805396"/>
     <w:pPr>
-      <w:keepNext/>
-      <w:keepLines/>
       <w:numPr>
-        <w:numId w:val="3"/>
+        <w:numId w:val="17"/>
       </w:numPr>
-      <w:spacing w:before="240" w:line="360" w:lineRule="auto"/>
+      <w:ind w:left="426" w:hanging="426"/>
       <w:outlineLvl w:val="0"/>
     </w:pPr>
     <w:rPr>
-      <w:b/>
-      <w:bCs/>
       <w:sz w:val="32"/>
       <w:szCs w:val="32"/>
     </w:rPr>
@@ -3202,15 +3676,16 @@
     <w:uiPriority w:val="9"/>
     <w:unhideWhenUsed/>
     <w:qFormat/>
-    <w:rsid w:val="00823D84"/>
+    <w:rsid w:val="00805396"/>
     <w:pPr>
       <w:keepNext/>
       <w:keepLines/>
       <w:numPr>
         <w:ilvl w:val="1"/>
-        <w:numId w:val="3"/>
+        <w:numId w:val="17"/>
       </w:numPr>
       <w:spacing w:before="40" w:line="360" w:lineRule="auto"/>
+      <w:ind w:left="567" w:hanging="567"/>
       <w:outlineLvl w:val="1"/>
     </w:pPr>
     <w:rPr>
@@ -3228,12 +3703,13 @@
     <w:uiPriority w:val="9"/>
     <w:unhideWhenUsed/>
     <w:qFormat/>
-    <w:rsid w:val="002E75E7"/>
+    <w:rsid w:val="00805396"/>
     <w:pPr>
       <w:numPr>
         <w:ilvl w:val="2"/>
-        <w:numId w:val="13"/>
+        <w:numId w:val="17"/>
       </w:numPr>
+      <w:ind w:left="1134" w:hanging="141"/>
       <w:outlineLvl w:val="2"/>
     </w:pPr>
     <w:rPr>
@@ -3250,7 +3726,7 @@
     <w:uiPriority w:val="9"/>
     <w:unhideWhenUsed/>
     <w:qFormat/>
-    <w:rsid w:val="001403F3"/>
+    <w:rsid w:val="004E015A"/>
     <w:pPr>
       <w:keepNext/>
       <w:keepLines/>
@@ -3275,7 +3751,7 @@
     <w:uiPriority w:val="9"/>
     <w:unhideWhenUsed/>
     <w:qFormat/>
-    <w:rsid w:val="001D24C7"/>
+    <w:rsid w:val="004E015A"/>
     <w:pPr>
       <w:numPr>
         <w:numId w:val="7"/>
@@ -3299,7 +3775,7 @@
     <w:uiPriority w:val="9"/>
     <w:unhideWhenUsed/>
     <w:qFormat/>
-    <w:rsid w:val="001D24C7"/>
+    <w:rsid w:val="004E015A"/>
     <w:pPr>
       <w:spacing w:line="360" w:lineRule="auto"/>
       <w:outlineLvl w:val="5"/>
@@ -3833,11 +4309,13 @@
     <w:basedOn w:val="DefaultParagraphFont"/>
     <w:link w:val="Heading1"/>
     <w:uiPriority w:val="9"/>
-    <w:rsid w:val="00595071"/>
+    <w:rsid w:val="00805396"/>
     <w:rPr>
       <w:rFonts w:ascii="Calibri" w:eastAsia="Calibri" w:hAnsi="Calibri" w:cs="Calibri"/>
       <w:b/>
       <w:bCs/>
+      <w:noProof/>
+      <w:color w:val="000000" w:themeColor="text1"/>
       <w:sz w:val="32"/>
       <w:szCs w:val="32"/>
     </w:rPr>
@@ -3847,7 +4325,7 @@
     <w:basedOn w:val="DefaultParagraphFont"/>
     <w:link w:val="Heading2"/>
     <w:uiPriority w:val="9"/>
-    <w:rsid w:val="00823D84"/>
+    <w:rsid w:val="00805396"/>
     <w:rPr>
       <w:rFonts w:ascii="Calibri" w:eastAsia="Calibri" w:hAnsi="Calibri" w:cs="Calibri"/>
       <w:b/>
@@ -3874,10 +4352,10 @@
     <w:autoRedefine/>
     <w:uiPriority w:val="39"/>
     <w:unhideWhenUsed/>
-    <w:rsid w:val="003B786F"/>
+    <w:rsid w:val="00885584"/>
     <w:pPr>
       <w:tabs>
-        <w:tab w:val="left" w:pos="480"/>
+        <w:tab w:val="left" w:pos="426"/>
         <w:tab w:val="right" w:leader="dot" w:pos="9350"/>
       </w:tabs>
       <w:spacing w:after="100"/>
@@ -3885,6 +4363,7 @@
     <w:rPr>
       <w:b/>
       <w:bCs/>
+      <w:noProof/>
       <w:sz w:val="22"/>
       <w:szCs w:val="22"/>
     </w:rPr>
@@ -3896,12 +4375,17 @@
     <w:autoRedefine/>
     <w:uiPriority w:val="39"/>
     <w:unhideWhenUsed/>
-    <w:rsid w:val="00E82A82"/>
+    <w:rsid w:val="00885584"/>
     <w:pPr>
+      <w:tabs>
+        <w:tab w:val="left" w:pos="1134"/>
+        <w:tab w:val="right" w:leader="dot" w:pos="9350"/>
+      </w:tabs>
       <w:spacing w:after="100"/>
-      <w:ind w:left="220"/>
+      <w:ind w:left="709"/>
     </w:pPr>
     <w:rPr>
+      <w:noProof/>
       <w:sz w:val="20"/>
       <w:szCs w:val="20"/>
     </w:rPr>
@@ -4130,7 +4614,7 @@
     <w:basedOn w:val="DefaultParagraphFont"/>
     <w:link w:val="Heading3"/>
     <w:uiPriority w:val="9"/>
-    <w:rsid w:val="002E75E7"/>
+    <w:rsid w:val="00805396"/>
     <w:rPr>
       <w:rFonts w:ascii="Calibri" w:eastAsiaTheme="majorEastAsia" w:hAnsi="Calibri" w:cs="Calibri"/>
       <w:b/>
@@ -4166,7 +4650,7 @@
     <w:basedOn w:val="DefaultParagraphFont"/>
     <w:link w:val="Heading4"/>
     <w:uiPriority w:val="9"/>
-    <w:rsid w:val="001403F3"/>
+    <w:rsid w:val="004E015A"/>
     <w:rPr>
       <w:rFonts w:ascii="Calibri" w:eastAsiaTheme="majorEastAsia" w:hAnsi="Calibri" w:cs="Calibri"/>
       <w:b/>
@@ -4181,7 +4665,7 @@
     <w:basedOn w:val="DefaultParagraphFont"/>
     <w:link w:val="Heading5"/>
     <w:uiPriority w:val="9"/>
-    <w:rsid w:val="001D24C7"/>
+    <w:rsid w:val="004E015A"/>
     <w:rPr>
       <w:rFonts w:ascii="Calibri" w:eastAsia="Calibri" w:hAnsi="Calibri" w:cs="Calibri"/>
       <w:b/>
@@ -4196,7 +4680,7 @@
     <w:basedOn w:val="DefaultParagraphFont"/>
     <w:link w:val="Heading6"/>
     <w:uiPriority w:val="9"/>
-    <w:rsid w:val="001D24C7"/>
+    <w:rsid w:val="004E015A"/>
     <w:rPr>
       <w:rFonts w:ascii="Calibri" w:eastAsia="Calibri" w:hAnsi="Calibri" w:cs="Calibri"/>
       <w:b/>
@@ -4316,13 +4800,13 @@
     <w:autoRedefine/>
     <w:uiPriority w:val="39"/>
     <w:unhideWhenUsed/>
-    <w:rsid w:val="003B786F"/>
+    <w:rsid w:val="00885584"/>
     <w:pPr>
       <w:tabs>
         <w:tab w:val="right" w:leader="dot" w:pos="9350"/>
       </w:tabs>
       <w:spacing w:after="100"/>
-      <w:ind w:left="720"/>
+      <w:ind w:left="1134"/>
     </w:pPr>
     <w:rPr>
       <w:i/>
@@ -4338,14 +4822,13 @@
     <w:autoRedefine/>
     <w:uiPriority w:val="39"/>
     <w:unhideWhenUsed/>
-    <w:rsid w:val="00117499"/>
+    <w:rsid w:val="001D3A5B"/>
     <w:pPr>
       <w:tabs>
-        <w:tab w:val="left" w:pos="1440"/>
+        <w:tab w:val="left" w:pos="142"/>
         <w:tab w:val="right" w:leader="dot" w:pos="9350"/>
       </w:tabs>
       <w:spacing w:after="100"/>
-      <w:ind w:left="960"/>
     </w:pPr>
     <w:rPr>
       <w:noProof/>
@@ -4360,13 +4843,12 @@
     <w:autoRedefine/>
     <w:uiPriority w:val="39"/>
     <w:unhideWhenUsed/>
-    <w:rsid w:val="00117499"/>
+    <w:rsid w:val="00885584"/>
     <w:pPr>
       <w:tabs>
         <w:tab w:val="right" w:leader="dot" w:pos="9350"/>
       </w:tabs>
       <w:spacing w:after="100"/>
-      <w:ind w:left="1200"/>
     </w:pPr>
     <w:rPr>
       <w:noProof/>

</xml_diff>

<commit_message>
Many changes to the template (formatting report)
</commit_message>
<xml_diff>
--- a/template.docx
+++ b/template.docx
@@ -1099,6 +1099,7 @@
         <w:pStyle w:val="Text"/>
       </w:pPr>
       <w:r>
+        <w:lastRenderedPageBreak/>
         <w:t xml:space="preserve">Text </w:t>
       </w:r>
       <w:proofErr w:type="spellStart"/>
@@ -1402,6 +1403,32 @@
         <w:pStyle w:val="highlight"/>
       </w:pPr>
     </w:p>
+    <w:p>
+      <w:pPr>
+        <w:pStyle w:val="Heading3"/>
+      </w:pPr>
+      <w:r>
+        <w:t xml:space="preserve">Test (because </w:t>
+      </w:r>
+      <w:proofErr w:type="spellStart"/>
+      <w:r>
+        <w:t>uuuuuuhrgh</w:t>
+      </w:r>
+      <w:proofErr w:type="spellEnd"/>
+      <w:r>
+        <w:t>!)</w:t>
+      </w:r>
+    </w:p>
+    <w:p>
+      <w:pPr>
+        <w:pStyle w:val="highlight"/>
+      </w:pPr>
+    </w:p>
+    <w:p>
+      <w:pPr>
+        <w:pStyle w:val="highlight"/>
+      </w:pPr>
+    </w:p>
     <w:p/>
     <w:p>
       <w:pPr>
@@ -1638,6 +1665,120 @@
 <file path=word/numbering.xml><?xml version="1.0" encoding="utf-8"?>
 <w:numbering xmlns:wpc="http://schemas.microsoft.com/office/word/2010/wordprocessingCanvas" xmlns:cx="http://schemas.microsoft.com/office/drawing/2014/chartex" xmlns:cx1="http://schemas.microsoft.com/office/drawing/2015/9/8/chartex" xmlns:cx2="http://schemas.microsoft.com/office/drawing/2015/10/21/chartex" xmlns:cx3="http://schemas.microsoft.com/office/drawing/2016/5/9/chartex" xmlns:cx4="http://schemas.microsoft.com/office/drawing/2016/5/10/chartex" xmlns:cx5="http://schemas.microsoft.com/office/drawing/2016/5/11/chartex" xmlns:cx6="http://schemas.microsoft.com/office/drawing/2016/5/12/chartex" xmlns:cx7="http://schemas.microsoft.com/office/drawing/2016/5/13/chartex" xmlns:cx8="http://schemas.microsoft.com/office/drawing/2016/5/14/chartex" xmlns:mc="http://schemas.openxmlformats.org/markup-compatibility/2006" xmlns:aink="http://schemas.microsoft.com/office/drawing/2016/ink" xmlns:am3d="http://schemas.microsoft.com/office/drawing/2017/model3d" xmlns:o="urn:schemas-microsoft-com:office:office" xmlns:oel="http://schemas.microsoft.com/office/2019/extlst" xmlns:r="http://schemas.openxmlformats.org/officeDocument/2006/relationships" xmlns:m="http://schemas.openxmlformats.org/officeDocument/2006/math" xmlns:v="urn:schemas-microsoft-com:vml" xmlns:wp14="http://schemas.microsoft.com/office/word/2010/wordprocessingDrawing" xmlns:wp="http://schemas.openxmlformats.org/drawingml/2006/wordprocessingDrawing" xmlns:w10="urn:schemas-microsoft-com:office:word" xmlns:w="http://schemas.openxmlformats.org/wordprocessingml/2006/main" xmlns:w14="http://schemas.microsoft.com/office/word/2010/wordml" xmlns:w15="http://schemas.microsoft.com/office/word/2012/wordml" xmlns:w16cex="http://schemas.microsoft.com/office/word/2018/wordml/cex" xmlns:w16cid="http://schemas.microsoft.com/office/word/2016/wordml/cid" xmlns:w16="http://schemas.microsoft.com/office/word/2018/wordml" xmlns:w16du="http://schemas.microsoft.com/office/word/2023/wordml/word16du" xmlns:w16sdtdh="http://schemas.microsoft.com/office/word/2020/wordml/sdtdatahash" xmlns:w16sdtfl="http://schemas.microsoft.com/office/word/2024/wordml/sdtformatlock" xmlns:w16se="http://schemas.microsoft.com/office/word/2015/wordml/symex" xmlns:wpg="http://schemas.microsoft.com/office/word/2010/wordprocessingGroup" xmlns:wpi="http://schemas.microsoft.com/office/word/2010/wordprocessingInk" xmlns:wne="http://schemas.microsoft.com/office/word/2006/wordml" xmlns:wps="http://schemas.microsoft.com/office/word/2010/wordprocessingShape" mc:Ignorable="w14 w15 w16se w16cid w16 w16cex w16sdtdh w16sdtfl w16du wp14">
   <w:abstractNum w:abstractNumId="0" w15:restartNumberingAfterBreak="0">
+    <w:nsid w:val="016C3B54"/>
+    <w:multiLevelType w:val="multilevel"/>
+    <w:tmpl w:val="8B666BEE"/>
+    <w:styleLink w:val="CurrentList1"/>
+    <w:lvl w:ilvl="0">
+      <w:start w:val="1"/>
+      <w:numFmt w:val="decimal"/>
+      <w:lvlText w:val="%1."/>
+      <w:lvlJc w:val="left"/>
+      <w:pPr>
+        <w:ind w:left="720" w:hanging="360"/>
+      </w:pPr>
+      <w:rPr>
+        <w:rFonts w:hint="default"/>
+      </w:rPr>
+    </w:lvl>
+    <w:lvl w:ilvl="1">
+      <w:start w:val="1"/>
+      <w:numFmt w:val="decimal"/>
+      <w:lvlText w:val="%1.%2."/>
+      <w:lvlJc w:val="left"/>
+      <w:pPr>
+        <w:ind w:left="1440" w:hanging="360"/>
+      </w:pPr>
+      <w:rPr>
+        <w:rFonts w:hint="default"/>
+      </w:rPr>
+    </w:lvl>
+    <w:lvl w:ilvl="2">
+      <w:start w:val="1"/>
+      <w:numFmt w:val="upperRoman"/>
+      <w:lvlText w:val="Annex %3."/>
+      <w:lvlJc w:val="right"/>
+      <w:pPr>
+        <w:ind w:left="2160" w:hanging="180"/>
+      </w:pPr>
+      <w:rPr>
+        <w:rFonts w:hint="default"/>
+      </w:rPr>
+    </w:lvl>
+    <w:lvl w:ilvl="3">
+      <w:start w:val="1"/>
+      <w:numFmt w:val="decimal"/>
+      <w:lvlText w:val="%4."/>
+      <w:lvlJc w:val="left"/>
+      <w:pPr>
+        <w:ind w:left="2880" w:hanging="360"/>
+      </w:pPr>
+      <w:rPr>
+        <w:rFonts w:hint="default"/>
+      </w:rPr>
+    </w:lvl>
+    <w:lvl w:ilvl="4">
+      <w:start w:val="1"/>
+      <w:numFmt w:val="lowerLetter"/>
+      <w:lvlText w:val="%5."/>
+      <w:lvlJc w:val="left"/>
+      <w:pPr>
+        <w:ind w:left="3600" w:hanging="360"/>
+      </w:pPr>
+      <w:rPr>
+        <w:rFonts w:hint="default"/>
+      </w:rPr>
+    </w:lvl>
+    <w:lvl w:ilvl="5">
+      <w:start w:val="1"/>
+      <w:numFmt w:val="lowerRoman"/>
+      <w:lvlText w:val="%6."/>
+      <w:lvlJc w:val="right"/>
+      <w:pPr>
+        <w:ind w:left="4320" w:hanging="180"/>
+      </w:pPr>
+      <w:rPr>
+        <w:rFonts w:hint="default"/>
+      </w:rPr>
+    </w:lvl>
+    <w:lvl w:ilvl="6">
+      <w:start w:val="1"/>
+      <w:numFmt w:val="decimal"/>
+      <w:lvlText w:val="%7."/>
+      <w:lvlJc w:val="left"/>
+      <w:pPr>
+        <w:ind w:left="5040" w:hanging="360"/>
+      </w:pPr>
+      <w:rPr>
+        <w:rFonts w:hint="default"/>
+      </w:rPr>
+    </w:lvl>
+    <w:lvl w:ilvl="7">
+      <w:start w:val="1"/>
+      <w:numFmt w:val="lowerLetter"/>
+      <w:lvlText w:val="%8."/>
+      <w:lvlJc w:val="left"/>
+      <w:pPr>
+        <w:ind w:left="5760" w:hanging="360"/>
+      </w:pPr>
+      <w:rPr>
+        <w:rFonts w:hint="default"/>
+      </w:rPr>
+    </w:lvl>
+    <w:lvl w:ilvl="8">
+      <w:start w:val="1"/>
+      <w:numFmt w:val="lowerRoman"/>
+      <w:lvlText w:val="%9."/>
+      <w:lvlJc w:val="right"/>
+      <w:pPr>
+        <w:ind w:left="6480" w:hanging="180"/>
+      </w:pPr>
+      <w:rPr>
+        <w:rFonts w:hint="default"/>
+      </w:rPr>
+    </w:lvl>
+  </w:abstractNum>
+  <w:abstractNum w:abstractNumId="1" w15:restartNumberingAfterBreak="0">
     <w:nsid w:val="04F81E24"/>
     <w:multiLevelType w:val="hybridMultilevel"/>
     <w:tmpl w:val="2BB63A34"/>
@@ -1751,7 +1892,7 @@
       </w:rPr>
     </w:lvl>
   </w:abstractNum>
-  <w:abstractNum w:abstractNumId="1" w15:restartNumberingAfterBreak="0">
+  <w:abstractNum w:abstractNumId="2" w15:restartNumberingAfterBreak="0">
     <w:nsid w:val="0BCB2DBC"/>
     <w:multiLevelType w:val="multilevel"/>
     <w:tmpl w:val="2B18C430"/>
@@ -1840,10 +1981,10 @@
       </w:pPr>
     </w:lvl>
   </w:abstractNum>
-  <w:abstractNum w:abstractNumId="2" w15:restartNumberingAfterBreak="0">
+  <w:abstractNum w:abstractNumId="3" w15:restartNumberingAfterBreak="0">
     <w:nsid w:val="133D4166"/>
     <w:multiLevelType w:val="multilevel"/>
-    <w:tmpl w:val="8B666BEE"/>
+    <w:tmpl w:val="BD68CA24"/>
     <w:lvl w:ilvl="0">
       <w:start w:val="1"/>
       <w:numFmt w:val="decimal"/>
@@ -1851,7 +1992,7 @@
       <w:lvlText w:val="%1."/>
       <w:lvlJc w:val="left"/>
       <w:pPr>
-        <w:ind w:left="720" w:hanging="360"/>
+        <w:ind w:left="-267" w:hanging="360"/>
       </w:pPr>
       <w:rPr>
         <w:rFonts w:hint="default"/>
@@ -1864,7 +2005,7 @@
       <w:lvlText w:val="%1.%2."/>
       <w:lvlJc w:val="left"/>
       <w:pPr>
-        <w:ind w:left="1440" w:hanging="360"/>
+        <w:ind w:left="453" w:hanging="360"/>
       </w:pPr>
       <w:rPr>
         <w:rFonts w:hint="default"/>
@@ -1873,11 +2014,12 @@
     <w:lvl w:ilvl="2">
       <w:start w:val="1"/>
       <w:numFmt w:val="upperRoman"/>
+      <w:lvlRestart w:val="0"/>
       <w:pStyle w:val="Heading3"/>
       <w:lvlText w:val="Annex %3."/>
       <w:lvlJc w:val="right"/>
       <w:pPr>
-        <w:ind w:left="2160" w:hanging="180"/>
+        <w:ind w:left="1173" w:hanging="180"/>
       </w:pPr>
       <w:rPr>
         <w:rFonts w:hint="default"/>
@@ -1889,7 +2031,7 @@
       <w:lvlText w:val="%4."/>
       <w:lvlJc w:val="left"/>
       <w:pPr>
-        <w:ind w:left="2880" w:hanging="360"/>
+        <w:ind w:left="1893" w:hanging="360"/>
       </w:pPr>
       <w:rPr>
         <w:rFonts w:hint="default"/>
@@ -1901,7 +2043,7 @@
       <w:lvlText w:val="%5."/>
       <w:lvlJc w:val="left"/>
       <w:pPr>
-        <w:ind w:left="3600" w:hanging="360"/>
+        <w:ind w:left="2613" w:hanging="360"/>
       </w:pPr>
       <w:rPr>
         <w:rFonts w:hint="default"/>
@@ -1913,7 +2055,7 @@
       <w:lvlText w:val="%6."/>
       <w:lvlJc w:val="right"/>
       <w:pPr>
-        <w:ind w:left="4320" w:hanging="180"/>
+        <w:ind w:left="3333" w:hanging="180"/>
       </w:pPr>
       <w:rPr>
         <w:rFonts w:hint="default"/>
@@ -1925,7 +2067,7 @@
       <w:lvlText w:val="%7."/>
       <w:lvlJc w:val="left"/>
       <w:pPr>
-        <w:ind w:left="5040" w:hanging="360"/>
+        <w:ind w:left="4053" w:hanging="360"/>
       </w:pPr>
       <w:rPr>
         <w:rFonts w:hint="default"/>
@@ -1937,7 +2079,7 @@
       <w:lvlText w:val="%8."/>
       <w:lvlJc w:val="left"/>
       <w:pPr>
-        <w:ind w:left="5760" w:hanging="360"/>
+        <w:ind w:left="4773" w:hanging="360"/>
       </w:pPr>
       <w:rPr>
         <w:rFonts w:hint="default"/>
@@ -1949,14 +2091,14 @@
       <w:lvlText w:val="%9."/>
       <w:lvlJc w:val="right"/>
       <w:pPr>
-        <w:ind w:left="6480" w:hanging="180"/>
+        <w:ind w:left="5493" w:hanging="180"/>
       </w:pPr>
       <w:rPr>
         <w:rFonts w:hint="default"/>
       </w:rPr>
     </w:lvl>
   </w:abstractNum>
-  <w:abstractNum w:abstractNumId="3" w15:restartNumberingAfterBreak="0">
+  <w:abstractNum w:abstractNumId="4" w15:restartNumberingAfterBreak="0">
     <w:nsid w:val="1C2E49A6"/>
     <w:multiLevelType w:val="multilevel"/>
     <w:tmpl w:val="C35A087E"/>
@@ -2069,7 +2211,7 @@
       </w:rPr>
     </w:lvl>
   </w:abstractNum>
-  <w:abstractNum w:abstractNumId="4" w15:restartNumberingAfterBreak="0">
+  <w:abstractNum w:abstractNumId="5" w15:restartNumberingAfterBreak="0">
     <w:nsid w:val="24934770"/>
     <w:multiLevelType w:val="multilevel"/>
     <w:tmpl w:val="FD8EB5E4"/>
@@ -2182,7 +2324,7 @@
       </w:rPr>
     </w:lvl>
   </w:abstractNum>
-  <w:abstractNum w:abstractNumId="5" w15:restartNumberingAfterBreak="0">
+  <w:abstractNum w:abstractNumId="6" w15:restartNumberingAfterBreak="0">
     <w:nsid w:val="29DC08EE"/>
     <w:multiLevelType w:val="multilevel"/>
     <w:tmpl w:val="C99C178E"/>
@@ -2295,7 +2437,7 @@
       </w:rPr>
     </w:lvl>
   </w:abstractNum>
-  <w:abstractNum w:abstractNumId="6" w15:restartNumberingAfterBreak="0">
+  <w:abstractNum w:abstractNumId="7" w15:restartNumberingAfterBreak="0">
     <w:nsid w:val="3C3B5470"/>
     <w:multiLevelType w:val="hybridMultilevel"/>
     <w:tmpl w:val="103C3D3E"/>
@@ -2382,7 +2524,7 @@
       </w:pPr>
     </w:lvl>
   </w:abstractNum>
-  <w:abstractNum w:abstractNumId="7" w15:restartNumberingAfterBreak="0">
+  <w:abstractNum w:abstractNumId="8" w15:restartNumberingAfterBreak="0">
     <w:nsid w:val="40B34A75"/>
     <w:multiLevelType w:val="multilevel"/>
     <w:tmpl w:val="FD8EB5E4"/>
@@ -2495,7 +2637,7 @@
       </w:rPr>
     </w:lvl>
   </w:abstractNum>
-  <w:abstractNum w:abstractNumId="8" w15:restartNumberingAfterBreak="0">
+  <w:abstractNum w:abstractNumId="9" w15:restartNumberingAfterBreak="0">
     <w:nsid w:val="452F66CF"/>
     <w:multiLevelType w:val="multilevel"/>
     <w:tmpl w:val="9BE068EE"/>
@@ -2581,7 +2723,7 @@
       </w:pPr>
     </w:lvl>
   </w:abstractNum>
-  <w:abstractNum w:abstractNumId="9" w15:restartNumberingAfterBreak="0">
+  <w:abstractNum w:abstractNumId="10" w15:restartNumberingAfterBreak="0">
     <w:nsid w:val="47F410DB"/>
     <w:multiLevelType w:val="multilevel"/>
     <w:tmpl w:val="0809001F"/>
@@ -2667,7 +2809,7 @@
       </w:pPr>
     </w:lvl>
   </w:abstractNum>
-  <w:abstractNum w:abstractNumId="10" w15:restartNumberingAfterBreak="0">
+  <w:abstractNum w:abstractNumId="11" w15:restartNumberingAfterBreak="0">
     <w:nsid w:val="54BE3A49"/>
     <w:multiLevelType w:val="multilevel"/>
     <w:tmpl w:val="B2B0C166"/>
@@ -2780,7 +2922,7 @@
       </w:rPr>
     </w:lvl>
   </w:abstractNum>
-  <w:abstractNum w:abstractNumId="11" w15:restartNumberingAfterBreak="0">
+  <w:abstractNum w:abstractNumId="12" w15:restartNumberingAfterBreak="0">
     <w:nsid w:val="6AD53DFE"/>
     <w:multiLevelType w:val="hybridMultilevel"/>
     <w:tmpl w:val="B114C4EC"/>
@@ -2869,7 +3011,7 @@
       </w:pPr>
     </w:lvl>
   </w:abstractNum>
-  <w:abstractNum w:abstractNumId="12" w15:restartNumberingAfterBreak="0">
+  <w:abstractNum w:abstractNumId="13" w15:restartNumberingAfterBreak="0">
     <w:nsid w:val="6CCF7FE5"/>
     <w:multiLevelType w:val="multilevel"/>
     <w:tmpl w:val="9B884446"/>
@@ -2982,7 +3124,7 @@
       </w:rPr>
     </w:lvl>
   </w:abstractNum>
-  <w:abstractNum w:abstractNumId="13" w15:restartNumberingAfterBreak="0">
+  <w:abstractNum w:abstractNumId="14" w15:restartNumberingAfterBreak="0">
     <w:nsid w:val="747749D0"/>
     <w:multiLevelType w:val="multilevel"/>
     <w:tmpl w:val="BE1851DE"/>
@@ -3068,7 +3210,7 @@
       </w:pPr>
     </w:lvl>
   </w:abstractNum>
-  <w:abstractNum w:abstractNumId="14" w15:restartNumberingAfterBreak="0">
+  <w:abstractNum w:abstractNumId="15" w15:restartNumberingAfterBreak="0">
     <w:nsid w:val="778E56B6"/>
     <w:multiLevelType w:val="multilevel"/>
     <w:tmpl w:val="7A36D2BE"/>
@@ -3182,58 +3324,61 @@
     </w:lvl>
   </w:abstractNum>
   <w:num w:numId="1" w16cid:durableId="1665695714">
-    <w:abstractNumId w:val="0"/>
+    <w:abstractNumId w:val="1"/>
   </w:num>
   <w:num w:numId="2" w16cid:durableId="1371681863">
+    <w:abstractNumId w:val="10"/>
+  </w:num>
+  <w:num w:numId="3" w16cid:durableId="742725216">
+    <w:abstractNumId w:val="2"/>
+  </w:num>
+  <w:num w:numId="4" w16cid:durableId="569269342">
+    <w:abstractNumId w:val="2"/>
+  </w:num>
+  <w:num w:numId="5" w16cid:durableId="1338458644">
     <w:abstractNumId w:val="9"/>
   </w:num>
-  <w:num w:numId="3" w16cid:durableId="742725216">
-    <w:abstractNumId w:val="1"/>
+  <w:num w:numId="6" w16cid:durableId="1856377547">
+    <w:abstractNumId w:val="14"/>
   </w:num>
-  <w:num w:numId="4" w16cid:durableId="569269342">
-    <w:abstractNumId w:val="1"/>
+  <w:num w:numId="7" w16cid:durableId="1145202048">
+    <w:abstractNumId w:val="7"/>
   </w:num>
-  <w:num w:numId="5" w16cid:durableId="1338458644">
+  <w:num w:numId="8" w16cid:durableId="719207237">
+    <w:abstractNumId w:val="15"/>
+  </w:num>
+  <w:num w:numId="9" w16cid:durableId="2144157273">
     <w:abstractNumId w:val="8"/>
   </w:num>
-  <w:num w:numId="6" w16cid:durableId="1856377547">
-    <w:abstractNumId w:val="13"/>
+  <w:num w:numId="10" w16cid:durableId="1715302426">
+    <w:abstractNumId w:val="11"/>
   </w:num>
-  <w:num w:numId="7" w16cid:durableId="1145202048">
+  <w:num w:numId="11" w16cid:durableId="1538590849">
+    <w:abstractNumId w:val="5"/>
+  </w:num>
+  <w:num w:numId="12" w16cid:durableId="341516761">
     <w:abstractNumId w:val="6"/>
   </w:num>
-  <w:num w:numId="8" w16cid:durableId="719207237">
-    <w:abstractNumId w:val="14"/>
-  </w:num>
-  <w:num w:numId="9" w16cid:durableId="2144157273">
-    <w:abstractNumId w:val="7"/>
-  </w:num>
-  <w:num w:numId="10" w16cid:durableId="1715302426">
-    <w:abstractNumId w:val="10"/>
-  </w:num>
-  <w:num w:numId="11" w16cid:durableId="1538590849">
+  <w:num w:numId="13" w16cid:durableId="43337529">
     <w:abstractNumId w:val="4"/>
   </w:num>
-  <w:num w:numId="12" w16cid:durableId="341516761">
-    <w:abstractNumId w:val="5"/>
-  </w:num>
-  <w:num w:numId="13" w16cid:durableId="43337529">
-    <w:abstractNumId w:val="3"/>
-  </w:num>
   <w:num w:numId="14" w16cid:durableId="207112292">
-    <w:abstractNumId w:val="11"/>
+    <w:abstractNumId w:val="12"/>
   </w:num>
   <w:num w:numId="15" w16cid:durableId="530921282">
-    <w:abstractNumId w:val="11"/>
+    <w:abstractNumId w:val="12"/>
     <w:lvlOverride w:ilvl="0">
       <w:startOverride w:val="1"/>
     </w:lvlOverride>
   </w:num>
   <w:num w:numId="16" w16cid:durableId="739519943">
-    <w:abstractNumId w:val="12"/>
+    <w:abstractNumId w:val="13"/>
   </w:num>
   <w:num w:numId="17" w16cid:durableId="1244416185">
-    <w:abstractNumId w:val="2"/>
+    <w:abstractNumId w:val="3"/>
+  </w:num>
+  <w:num w:numId="18" w16cid:durableId="889421452">
+    <w:abstractNumId w:val="0"/>
   </w:num>
 </w:numbering>
 </file>
@@ -3655,12 +3800,11 @@
     <w:link w:val="Heading1Char"/>
     <w:uiPriority w:val="9"/>
     <w:qFormat/>
-    <w:rsid w:val="00805396"/>
+    <w:rsid w:val="00257AB6"/>
     <w:pPr>
       <w:numPr>
         <w:numId w:val="17"/>
       </w:numPr>
-      <w:ind w:left="426" w:hanging="426"/>
       <w:outlineLvl w:val="0"/>
     </w:pPr>
     <w:rPr>
@@ -3676,7 +3820,7 @@
     <w:uiPriority w:val="9"/>
     <w:unhideWhenUsed/>
     <w:qFormat/>
-    <w:rsid w:val="00805396"/>
+    <w:rsid w:val="00257AB6"/>
     <w:pPr>
       <w:keepNext/>
       <w:keepLines/>
@@ -3685,7 +3829,6 @@
         <w:numId w:val="17"/>
       </w:numPr>
       <w:spacing w:before="40" w:line="360" w:lineRule="auto"/>
-      <w:ind w:left="567" w:hanging="567"/>
       <w:outlineLvl w:val="1"/>
     </w:pPr>
     <w:rPr>
@@ -3697,25 +3840,23 @@
   </w:style>
   <w:style w:type="paragraph" w:styleId="Heading3">
     <w:name w:val="heading 3"/>
-    <w:basedOn w:val="Heading4"/>
+    <w:basedOn w:val="Normal"/>
     <w:next w:val="Normal"/>
     <w:link w:val="Heading3Char"/>
     <w:uiPriority w:val="9"/>
     <w:unhideWhenUsed/>
     <w:qFormat/>
-    <w:rsid w:val="00805396"/>
+    <w:rsid w:val="001B6FF8"/>
     <w:pPr>
       <w:numPr>
         <w:ilvl w:val="2"/>
         <w:numId w:val="17"/>
       </w:numPr>
-      <w:ind w:left="1134" w:hanging="141"/>
       <w:outlineLvl w:val="2"/>
     </w:pPr>
     <w:rPr>
-      <w:color w:val="000000" w:themeColor="text1"/>
+      <w:b/>
       <w:sz w:val="32"/>
-      <w:szCs w:val="24"/>
     </w:rPr>
   </w:style>
   <w:style w:type="paragraph" w:styleId="Heading4">
@@ -4614,12 +4755,10 @@
     <w:basedOn w:val="DefaultParagraphFont"/>
     <w:link w:val="Heading3"/>
     <w:uiPriority w:val="9"/>
-    <w:rsid w:val="00805396"/>
-    <w:rPr>
-      <w:rFonts w:ascii="Calibri" w:eastAsiaTheme="majorEastAsia" w:hAnsi="Calibri" w:cs="Calibri"/>
+    <w:rsid w:val="001B6FF8"/>
+    <w:rPr>
+      <w:rFonts w:ascii="Calibri" w:eastAsia="Calibri" w:hAnsi="Calibri" w:cs="Calibri"/>
       <w:b/>
-      <w:bCs/>
-      <w:iCs/>
       <w:color w:val="000000" w:themeColor="text1"/>
       <w:sz w:val="32"/>
       <w:szCs w:val="24"/>
@@ -4868,6 +5007,16 @@
       <w:i/>
       <w:iCs/>
     </w:rPr>
+  </w:style>
+  <w:style w:type="numbering" w:customStyle="1" w:styleId="CurrentList1">
+    <w:name w:val="Current List1"/>
+    <w:uiPriority w:val="99"/>
+    <w:rsid w:val="00257AB6"/>
+    <w:pPr>
+      <w:numPr>
+        <w:numId w:val="18"/>
+      </w:numPr>
+    </w:pPr>
   </w:style>
 </w:styles>
 </file>

</xml_diff>

<commit_message>
Report template formatting tweaks
</commit_message>
<xml_diff>
--- a/template.docx
+++ b/template.docx
@@ -1984,7 +1984,7 @@
   <w:abstractNum w:abstractNumId="3" w15:restartNumberingAfterBreak="0">
     <w:nsid w:val="133D4166"/>
     <w:multiLevelType w:val="multilevel"/>
-    <w:tmpl w:val="BD68CA24"/>
+    <w:tmpl w:val="CB867864"/>
     <w:lvl w:ilvl="0">
       <w:start w:val="1"/>
       <w:numFmt w:val="decimal"/>
@@ -3800,11 +3800,12 @@
     <w:link w:val="Heading1Char"/>
     <w:uiPriority w:val="9"/>
     <w:qFormat/>
-    <w:rsid w:val="00257AB6"/>
+    <w:rsid w:val="0052175F"/>
     <w:pPr>
       <w:numPr>
         <w:numId w:val="17"/>
       </w:numPr>
+      <w:ind w:firstLine="267"/>
       <w:outlineLvl w:val="0"/>
     </w:pPr>
     <w:rPr>
@@ -3820,7 +3821,7 @@
     <w:uiPriority w:val="9"/>
     <w:unhideWhenUsed/>
     <w:qFormat/>
-    <w:rsid w:val="00257AB6"/>
+    <w:rsid w:val="0052175F"/>
     <w:pPr>
       <w:keepNext/>
       <w:keepLines/>
@@ -3829,6 +3830,7 @@
         <w:numId w:val="17"/>
       </w:numPr>
       <w:spacing w:before="40" w:line="360" w:lineRule="auto"/>
+      <w:ind w:left="567" w:hanging="567"/>
       <w:outlineLvl w:val="1"/>
     </w:pPr>
     <w:rPr>
@@ -3846,12 +3848,13 @@
     <w:uiPriority w:val="9"/>
     <w:unhideWhenUsed/>
     <w:qFormat/>
-    <w:rsid w:val="001B6FF8"/>
+    <w:rsid w:val="0052175F"/>
     <w:pPr>
       <w:numPr>
         <w:ilvl w:val="2"/>
         <w:numId w:val="17"/>
       </w:numPr>
+      <w:ind w:left="1276" w:hanging="142"/>
       <w:outlineLvl w:val="2"/>
     </w:pPr>
     <w:rPr>
@@ -4450,7 +4453,7 @@
     <w:basedOn w:val="DefaultParagraphFont"/>
     <w:link w:val="Heading1"/>
     <w:uiPriority w:val="9"/>
-    <w:rsid w:val="00805396"/>
+    <w:rsid w:val="0052175F"/>
     <w:rPr>
       <w:rFonts w:ascii="Calibri" w:eastAsia="Calibri" w:hAnsi="Calibri" w:cs="Calibri"/>
       <w:b/>
@@ -4466,7 +4469,7 @@
     <w:basedOn w:val="DefaultParagraphFont"/>
     <w:link w:val="Heading2"/>
     <w:uiPriority w:val="9"/>
-    <w:rsid w:val="00805396"/>
+    <w:rsid w:val="0052175F"/>
     <w:rPr>
       <w:rFonts w:ascii="Calibri" w:eastAsia="Calibri" w:hAnsi="Calibri" w:cs="Calibri"/>
       <w:b/>
@@ -4755,7 +4758,7 @@
     <w:basedOn w:val="DefaultParagraphFont"/>
     <w:link w:val="Heading3"/>
     <w:uiPriority w:val="9"/>
-    <w:rsid w:val="001B6FF8"/>
+    <w:rsid w:val="0052175F"/>
     <w:rPr>
       <w:rFonts w:ascii="Calibri" w:eastAsia="Calibri" w:hAnsi="Calibri" w:cs="Calibri"/>
       <w:b/>

</xml_diff>